<commit_message>
cleanup slides and pdfs
</commit_message>
<xml_diff>
--- a/01-design-inspiration/chapter-06-conceptualization.docx
+++ b/01-design-inspiration/chapter-06-conceptualization.docx
@@ -893,7 +893,16 @@
           <w:rFonts w:hint="cs"/>
           <w:rtl/>
         </w:rPr>
-        <w:t>-צריך להתעמק ולהשים לב לאלמנטים הדרמטיים, הרגשיים במהלך משחק, מומלץ לתעד רגעים פוטנציאליים כאלה, כי יהיה קשה לשחזר אותם מהחשיבה ולאחר מכן לנתח אותם ולראות מתי הרגשנו ביטחון, מתי הרגשנו חוסר ודאות, גאווה, התרגשות, מתח, סקרנות וכו' (מומלץ בעיקר כאשר אנחנו משחקים משחק בפעם הראשונה).</w:t>
+        <w:t xml:space="preserve">-צריך להתעמק ולהשים לב לאלמנטים הדרמטיים, הרגשיים במהלך משחק, מומלץ לתעד רגעים פוטנציאליים כאלה, כי יהיה קשה לשחזר אותם מהחשיבה ולאחר מכן לנתח אותם ולראות מתי הרגשנו ביטחון, מתי הרגשנו </w:t>
+      </w:r>
+      <w:bookmarkStart w:id="0" w:name="_GoBack"/>
+      <w:bookmarkEnd w:id="0"/>
+      <w:r>
+        <w:rPr>
+          <w:rFonts w:hint="cs"/>
+          <w:rtl/>
+        </w:rPr>
+        <w:t>חוסר ודאות, גאווה, התרגשות, מתח, סקרנות וכו' (מומלץ בעיקר כאשר אנחנו משחקים משחק בפעם הראשונה).</w:t>
       </w:r>
     </w:p>
     <w:p>
@@ -1439,14 +1448,7 @@
           <w:rFonts w:hint="cs"/>
           <w:rtl/>
         </w:rPr>
-        <w:t>הנה כמה כללים</w:t>
-      </w:r>
-      <w:r>
-        <w:rPr>
-          <w:rFonts w:hint="cs"/>
-          <w:rtl/>
-        </w:rPr>
-        <w:t xml:space="preserve"> שיכולים לעזור לבצע סיעור-מוחות בצורה יעילה.</w:t>
+        <w:t>הנה כמה כללים שיכולים לעזור לבצע סיעור-מוחות בצורה יעילה.</w:t>
       </w:r>
     </w:p>
     <w:p>
@@ -2065,14 +2067,7 @@
           <w:rFonts w:hint="cs"/>
           <w:rtl/>
         </w:rPr>
-        <w:t>אנשים הם יותר יצירתיים ופרודוקטיביים כאשר הם נהנים.</w:t>
-      </w:r>
-      <w:r>
-        <w:rPr>
-          <w:rFonts w:hint="cs"/>
-          <w:rtl/>
-        </w:rPr>
-        <w:t xml:space="preserve"> אפשר לבצע סיעור מוחות בחדר שונה מסביבת-העבודה הרגילה, עם צעצועים כגון כדורים, קוביות וכד'. </w:t>
+        <w:t xml:space="preserve">אנשים הם יותר יצירתיים ופרודוקטיביים כאשר הם נהנים. אפשר לבצע סיעור מוחות בחדר שונה מסביבת-העבודה הרגילה, עם צעצועים כגון כדורים, קוביות וכד'. </w:t>
       </w:r>
     </w:p>
     <w:p>
@@ -2117,21 +2112,7 @@
           <w:rFonts w:hint="cs"/>
           <w:rtl/>
         </w:rPr>
-        <w:t>7</w:t>
-      </w:r>
-      <w:r>
-        <w:rPr>
-          <w:rFonts w:hint="cs"/>
-          <w:rtl/>
-        </w:rPr>
-        <w:t xml:space="preserve">. </w:t>
-      </w:r>
-      <w:r>
-        <w:rPr>
-          <w:rFonts w:hint="cs"/>
-          <w:rtl/>
-        </w:rPr>
-        <w:t>להגביל את הזמן</w:t>
+        <w:t>7. להגביל את הזמן</w:t>
       </w:r>
     </w:p>
     <w:p>
@@ -2484,14 +2465,7 @@
           <w:rFonts w:hint="cs"/>
           <w:rtl/>
         </w:rPr>
-        <w:t>לפעמים נצטרך עזרה בסיעור מוחות, לגבי התהליך שלנו והתכנון שלנו</w:t>
-      </w:r>
-      <w:r>
-        <w:rPr>
-          <w:rFonts w:hint="cs"/>
-          <w:rtl/>
-        </w:rPr>
-        <w:t>. הנה כמה רעיונות.</w:t>
+        <w:t>לפעמים נצטרך עזרה בסיעור מוחות, לגבי התהליך שלנו והתכנון שלנו. הנה כמה רעיונות.</w:t>
       </w:r>
     </w:p>
     <w:p>
@@ -2871,7 +2845,6 @@
       <w:pPr>
         <w:pStyle w:val="IntenseQuote"/>
         <w:rPr>
-          <w:rFonts w:hint="cs"/>
           <w:rtl/>
         </w:rPr>
       </w:pPr>
@@ -3597,14 +3570,7 @@
           <w:rFonts w:hint="cs"/>
           <w:rtl/>
         </w:rPr>
-        <w:t>-הגדר את הרעיון היצירתי המרכזי של המשח</w:t>
-      </w:r>
-      <w:r>
-        <w:rPr>
-          <w:rFonts w:hint="cs"/>
-          <w:rtl/>
-        </w:rPr>
-        <w:t>ק.</w:t>
+        <w:t>-הגדר את הרעיון היצירתי המרכזי של המשחק.</w:t>
       </w:r>
       <w:r>
         <w:rPr>
@@ -4677,21 +4643,7 @@
           <w:rFonts w:hint="cs"/>
           <w:rtl/>
         </w:rPr>
-        <w:t xml:space="preserve">דרך מצוינת להמחיש </w:t>
-      </w:r>
-      <w:r>
-        <w:rPr>
-          <w:rFonts w:hint="cs"/>
-          <w:rtl/>
-        </w:rPr>
-        <w:t xml:space="preserve">פיצ'ר חדש </w:t>
-      </w:r>
-      <w:r>
-        <w:rPr>
-          <w:rFonts w:hint="cs"/>
-          <w:rtl/>
-        </w:rPr>
-        <w:t>היא פשוט להיכנס למשחק ולעשות צילום מסך של המשחק ולהסביר בכתב את הסיטואציה ולתאר מה הפיצ'ר היה משנה או מוסיף.</w:t>
+        <w:t>דרך מצוינת להמחיש פיצ'ר חדש היא פשוט להיכנס למשחק ולעשות צילום מסך של המשחק ולהסביר בכתב את הסיטואציה ולתאר מה הפיצ'ר היה משנה או מוסיף.</w:t>
       </w:r>
     </w:p>
     <w:p>
@@ -4755,8 +4707,6 @@
       <w:pPr>
         <w:pStyle w:val="IntenseQuote"/>
       </w:pPr>
-      <w:bookmarkStart w:id="0" w:name="_GoBack"/>
-      <w:bookmarkEnd w:id="0"/>
       <w:r>
         <w:rPr>
           <w:rFonts w:hint="cs"/>
@@ -8128,7 +8078,7 @@
 </file>
 
 <file path=customXml/itemProps1.xml><?xml version="1.0" encoding="utf-8"?>
-<ds:datastoreItem xmlns:ds="http://schemas.openxmlformats.org/officeDocument/2006/customXml" ds:itemID="{121966C3-1D41-4B83-83B7-8391086A66CE}">
+<ds:datastoreItem xmlns:ds="http://schemas.openxmlformats.org/officeDocument/2006/customXml" ds:itemID="{547B3475-1BF2-403F-9F6E-054A87257FBD}">
   <ds:schemaRefs>
     <ds:schemaRef ds:uri="http://schemas.openxmlformats.org/officeDocument/2006/bibliography"/>
   </ds:schemaRefs>

</xml_diff>